<commit_message>
Ret OC0802 efter nye operationer i SSD
</commit_message>
<xml_diff>
--- a/02 Requirements & Analysis/OC0802 angivLinearAfskrivning.docx
+++ b/02 Requirements & Analysis/OC0802 angivLinearAfskrivning.docx
@@ -1,10 +1,10 @@
 
 <file path=word/document.xml><?xml version="1.0" encoding="utf-8"?>
-<w:document xmlns:wpc="http://schemas.microsoft.com/office/word/2010/wordprocessingCanvas" xmlns:cx="http://schemas.microsoft.com/office/drawing/2014/chartex" xmlns:cx1="http://schemas.microsoft.com/office/drawing/2015/9/8/chartex" xmlns:cx2="http://schemas.microsoft.com/office/drawing/2015/10/21/chartex" xmlns:cx3="http://schemas.microsoft.com/office/drawing/2016/5/9/chartex" xmlns:cx4="http://schemas.microsoft.com/office/drawing/2016/5/10/chartex" xmlns:cx5="http://schemas.microsoft.com/office/drawing/2016/5/11/chartex" xmlns:cx6="http://schemas.microsoft.com/office/drawing/2016/5/12/chartex" xmlns:cx7="http://schemas.microsoft.com/office/drawing/2016/5/13/chartex" xmlns:cx8="http://schemas.microsoft.com/office/drawing/2016/5/14/chartex" xmlns:mc="http://schemas.openxmlformats.org/markup-compatibility/2006" xmlns:aink="http://schemas.microsoft.com/office/drawing/2016/ink" xmlns:am3d="http://schemas.microsoft.com/office/drawing/2017/model3d" xmlns:o="urn:schemas-microsoft-com:office:office" xmlns:r="http://schemas.openxmlformats.org/officeDocument/2006/relationships" xmlns:m="http://schemas.openxmlformats.org/officeDocument/2006/math" xmlns:v="urn:schemas-microsoft-com:vml" xmlns:wp14="http://schemas.microsoft.com/office/word/2010/wordprocessingDrawing" xmlns:wp="http://schemas.openxmlformats.org/drawingml/2006/wordprocessingDrawing" xmlns:w10="urn:schemas-microsoft-com:office:word" xmlns:w="http://schemas.openxmlformats.org/wordprocessingml/2006/main" xmlns:w14="http://schemas.microsoft.com/office/word/2010/wordml" xmlns:w15="http://schemas.microsoft.com/office/word/2012/wordml" xmlns:w16cex="http://schemas.microsoft.com/office/word/2018/wordml/cex" xmlns:w16cid="http://schemas.microsoft.com/office/word/2016/wordml/cid" xmlns:w16="http://schemas.microsoft.com/office/word/2018/wordml" xmlns:w16se="http://schemas.microsoft.com/office/word/2015/wordml/symex" xmlns:wpg="http://schemas.microsoft.com/office/word/2010/wordprocessingGroup" xmlns:wpi="http://schemas.microsoft.com/office/word/2010/wordprocessingInk" xmlns:wne="http://schemas.microsoft.com/office/word/2006/wordml" xmlns:wps="http://schemas.microsoft.com/office/word/2010/wordprocessingShape" mc:Ignorable="w14 w15 w16se w16cid w16 w16cex wp14">
+<w:document xmlns:wpc="http://schemas.microsoft.com/office/word/2010/wordprocessingCanvas" xmlns:cx="http://schemas.microsoft.com/office/drawing/2014/chartex" xmlns:cx1="http://schemas.microsoft.com/office/drawing/2015/9/8/chartex" xmlns:cx2="http://schemas.microsoft.com/office/drawing/2015/10/21/chartex" xmlns:cx3="http://schemas.microsoft.com/office/drawing/2016/5/9/chartex" xmlns:cx4="http://schemas.microsoft.com/office/drawing/2016/5/10/chartex" xmlns:cx5="http://schemas.microsoft.com/office/drawing/2016/5/11/chartex" xmlns:cx6="http://schemas.microsoft.com/office/drawing/2016/5/12/chartex" xmlns:cx7="http://schemas.microsoft.com/office/drawing/2016/5/13/chartex" xmlns:cx8="http://schemas.microsoft.com/office/drawing/2016/5/14/chartex" xmlns:mc="http://schemas.openxmlformats.org/markup-compatibility/2006" xmlns:aink="http://schemas.microsoft.com/office/drawing/2016/ink" xmlns:am3d="http://schemas.microsoft.com/office/drawing/2017/model3d" xmlns:o="urn:schemas-microsoft-com:office:office" xmlns:r="http://schemas.openxmlformats.org/officeDocument/2006/relationships" xmlns:m="http://schemas.openxmlformats.org/officeDocument/2006/math" xmlns:v="urn:schemas-microsoft-com:vml" xmlns:wp14="http://schemas.microsoft.com/office/word/2010/wordprocessingDrawing" xmlns:wp="http://schemas.openxmlformats.org/drawingml/2006/wordprocessingDrawing" xmlns:w10="urn:schemas-microsoft-com:office:word" xmlns:w="http://schemas.openxmlformats.org/wordprocessingml/2006/main" xmlns:w14="http://schemas.microsoft.com/office/word/2010/wordml" xmlns:w15="http://schemas.microsoft.com/office/word/2012/wordml" xmlns:w16cid="http://schemas.microsoft.com/office/word/2016/wordml/cid" xmlns:w16se="http://schemas.microsoft.com/office/word/2015/wordml/symex" xmlns:wpg="http://schemas.microsoft.com/office/word/2010/wordprocessingGroup" xmlns:wpi="http://schemas.microsoft.com/office/word/2010/wordprocessingInk" xmlns:wne="http://schemas.microsoft.com/office/word/2006/wordml" xmlns:wps="http://schemas.microsoft.com/office/word/2010/wordprocessingShape" mc:Ignorable="w14 w15 w16se w16cid wp14">
   <w:body>
     <w:p>
       <w:pPr>
-        <w:pStyle w:val="Overskrift1"/>
+        <w:pStyle w:val="Heading1"/>
       </w:pPr>
       <w:r>
         <w:t>Angiv Brugstid</w:t>
@@ -14,19 +14,19 @@
     <w:p>
       <w:r>
         <w:rPr>
-          <w:rStyle w:val="Strk"/>
+          <w:rStyle w:val="Strong"/>
         </w:rPr>
         <w:t>OC0</w:t>
       </w:r>
       <w:r>
         <w:rPr>
-          <w:rStyle w:val="Strk"/>
+          <w:rStyle w:val="Strong"/>
         </w:rPr>
         <w:t>802</w:t>
       </w:r>
       <w:r>
         <w:rPr>
-          <w:rStyle w:val="Strk"/>
+          <w:rStyle w:val="Strong"/>
         </w:rPr>
         <w:t>:</w:t>
       </w:r>
@@ -35,26 +35,26 @@
       </w:r>
       <w:proofErr w:type="spellStart"/>
       <w:r>
-        <w:t>angivBrugstidogScrapværdiogAnskaffelseværd</w:t>
+        <w:t>angivLineaerAfskrivning</w:t>
       </w:r>
       <w:proofErr w:type="spellEnd"/>
     </w:p>
     <w:p>
       <w:pPr>
         <w:rPr>
-          <w:rStyle w:val="Strk"/>
+          <w:rStyle w:val="Strong"/>
         </w:rPr>
       </w:pPr>
       <w:r>
         <w:rPr>
-          <w:rStyle w:val="Strk"/>
+          <w:rStyle w:val="Strong"/>
         </w:rPr>
         <w:t xml:space="preserve">Operation: </w:t>
       </w:r>
     </w:p>
     <w:p>
       <w:pPr>
-        <w:pStyle w:val="Listeafsnit"/>
+        <w:pStyle w:val="ListParagraph"/>
         <w:numPr>
           <w:ilvl w:val="0"/>
           <w:numId w:val="1"/>
@@ -62,35 +62,29 @@
       </w:pPr>
       <w:proofErr w:type="spellStart"/>
       <w:r>
-        <w:t>angivBrugstidogScrapværdiogAnskaffelseværdi</w:t>
-      </w:r>
-      <w:proofErr w:type="spellEnd"/>
-      <w:r>
-        <w:t>(brugstid</w:t>
-      </w:r>
-      <w:r>
-        <w:t xml:space="preserve"> </w:t>
-      </w:r>
-      <w:r>
-        <w:t>, scrapværdi, anskaffelsesværdi)</w:t>
+        <w:t>angivLineaerAfskrivning</w:t>
+      </w:r>
+      <w:proofErr w:type="spellEnd"/>
+      <w:r>
+        <w:t>(navn, brugstid, scrapværdi, anskaffelsesværdi)</w:t>
       </w:r>
     </w:p>
     <w:p>
       <w:pPr>
         <w:rPr>
-          <w:rStyle w:val="Strk"/>
+          <w:rStyle w:val="Strong"/>
         </w:rPr>
       </w:pPr>
       <w:r>
         <w:rPr>
-          <w:rStyle w:val="Strk"/>
+          <w:rStyle w:val="Strong"/>
         </w:rPr>
         <w:t>Cross References:</w:t>
       </w:r>
     </w:p>
     <w:p>
       <w:pPr>
-        <w:pStyle w:val="Listeafsnit"/>
+        <w:pStyle w:val="ListParagraph"/>
         <w:numPr>
           <w:ilvl w:val="0"/>
           <w:numId w:val="1"/>
@@ -115,27 +109,27 @@
     <w:p>
       <w:pPr>
         <w:rPr>
-          <w:rStyle w:val="Strk"/>
+          <w:rStyle w:val="Strong"/>
         </w:rPr>
       </w:pPr>
       <w:proofErr w:type="spellStart"/>
       <w:r>
         <w:rPr>
-          <w:rStyle w:val="Strk"/>
+          <w:rStyle w:val="Strong"/>
         </w:rPr>
         <w:t>Preconditions</w:t>
       </w:r>
       <w:proofErr w:type="spellEnd"/>
       <w:r>
         <w:rPr>
-          <w:rStyle w:val="Strk"/>
+          <w:rStyle w:val="Strong"/>
         </w:rPr>
         <w:t>:</w:t>
       </w:r>
     </w:p>
     <w:p>
       <w:pPr>
-        <w:pStyle w:val="Listeafsnit"/>
+        <w:pStyle w:val="ListParagraph"/>
         <w:numPr>
           <w:ilvl w:val="0"/>
           <w:numId w:val="1"/>
@@ -145,7 +139,10 @@
         <w:t xml:space="preserve">En </w:t>
       </w:r>
       <w:r>
-        <w:t xml:space="preserve">HØK h </w:t>
+        <w:t xml:space="preserve">instans h af </w:t>
+      </w:r>
+      <w:r>
+        <w:t xml:space="preserve">HØK </w:t>
       </w:r>
       <w:r>
         <w:t>eksisterer</w:t>
@@ -153,143 +150,330 @@
     </w:p>
     <w:p>
       <w:pPr>
-        <w:pStyle w:val="Listeafsnit"/>
+        <w:pStyle w:val="ListParagraph"/>
         <w:numPr>
           <w:ilvl w:val="0"/>
           <w:numId w:val="1"/>
         </w:numPr>
       </w:pPr>
       <w:r>
-        <w:t xml:space="preserve">h vælger </w:t>
-      </w:r>
-      <w:proofErr w:type="spellStart"/>
-      <w:r>
-        <w:t>Linær</w:t>
-      </w:r>
-      <w:proofErr w:type="spellEnd"/>
-      <w:r>
-        <w:t xml:space="preserve"> afskrivningsmetode</w:t>
-      </w:r>
-    </w:p>
-    <w:p>
-      <w:pPr>
-        <w:pStyle w:val="Listeafsnit"/>
+        <w:t>brugstid &gt; 0</w:t>
+      </w:r>
+    </w:p>
+    <w:p>
+      <w:pPr>
+        <w:pStyle w:val="ListParagraph"/>
         <w:numPr>
           <w:ilvl w:val="0"/>
           <w:numId w:val="1"/>
         </w:numPr>
       </w:pPr>
       <w:r>
-        <w:t xml:space="preserve">Scrapværdi </w:t>
-      </w:r>
-      <w:r>
-        <w:t>er større end</w:t>
-      </w:r>
-      <w:r>
-        <w:t xml:space="preserve"> anskaffelsesværdi</w:t>
-      </w:r>
-    </w:p>
-    <w:p>
-      <w:pPr>
-        <w:pStyle w:val="Listeafsnit"/>
+        <w:t xml:space="preserve">scrapværdi </w:t>
+      </w:r>
+      <w:r>
+        <w:t>&lt; anskaffelsesværdi</w:t>
+      </w:r>
+    </w:p>
+    <w:p>
+      <w:pPr>
+        <w:pStyle w:val="ListParagraph"/>
         <w:numPr>
           <w:ilvl w:val="0"/>
           <w:numId w:val="1"/>
         </w:numPr>
       </w:pPr>
       <w:r>
-        <w:t>Brugstid</w:t>
-      </w:r>
-      <w:r>
-        <w:t xml:space="preserve"> er</w:t>
-      </w:r>
-      <w:r>
-        <w:t xml:space="preserve"> </w:t>
-      </w:r>
-      <w:r>
-        <w:t xml:space="preserve">større end </w:t>
-      </w:r>
-      <w:r>
-        <w:t>0</w:t>
-      </w:r>
+        <w:t>scrapværdi &gt; 0</w:t>
+      </w:r>
+    </w:p>
+    <w:p>
+      <w:pPr>
+        <w:pStyle w:val="ListParagraph"/>
+        <w:numPr>
+          <w:ilvl w:val="0"/>
+          <w:numId w:val="1"/>
+        </w:numPr>
+      </w:pPr>
+      <w:r>
+        <w:t>anskaffelsesværdi &gt; 0</w:t>
+      </w:r>
+    </w:p>
+    <w:p>
+      <w:pPr>
+        <w:pStyle w:val="ListParagraph"/>
+        <w:numPr>
+          <w:ilvl w:val="0"/>
+          <w:numId w:val="1"/>
+        </w:numPr>
+      </w:pPr>
+      <w:r>
+        <w:t xml:space="preserve">en instans </w:t>
+      </w:r>
+      <w:proofErr w:type="spellStart"/>
+      <w:r>
+        <w:t>ba</w:t>
+      </w:r>
+      <w:proofErr w:type="spellEnd"/>
+      <w:r>
+        <w:t xml:space="preserve"> af </w:t>
+      </w:r>
+      <w:proofErr w:type="spellStart"/>
+      <w:r>
+        <w:t>BeregnAfskrivning</w:t>
+      </w:r>
+      <w:proofErr w:type="spellEnd"/>
+      <w:r>
+        <w:t xml:space="preserve"> eksisterer</w:t>
+      </w:r>
+    </w:p>
+    <w:p>
+      <w:pPr>
+        <w:pStyle w:val="ListParagraph"/>
+        <w:numPr>
+          <w:ilvl w:val="0"/>
+          <w:numId w:val="1"/>
+        </w:numPr>
+      </w:pPr>
+      <w:proofErr w:type="spellStart"/>
+      <w:r>
+        <w:t>ba.afskrivninger</w:t>
+      </w:r>
+      <w:proofErr w:type="spellEnd"/>
+      <w:r>
+        <w:t xml:space="preserve"> er </w:t>
+      </w:r>
+      <w:proofErr w:type="spellStart"/>
+      <w:r>
+        <w:t>instantieret</w:t>
+      </w:r>
+      <w:bookmarkStart w:id="0" w:name="_GoBack"/>
+      <w:bookmarkEnd w:id="0"/>
+      <w:proofErr w:type="spellEnd"/>
     </w:p>
     <w:p>
       <w:pPr>
         <w:rPr>
-          <w:rStyle w:val="Strk"/>
+          <w:b/>
+          <w:bCs/>
         </w:rPr>
       </w:pPr>
       <w:proofErr w:type="spellStart"/>
       <w:r>
         <w:rPr>
-          <w:rStyle w:val="Strk"/>
+          <w:rStyle w:val="Strong"/>
         </w:rPr>
         <w:t>Postconditions</w:t>
       </w:r>
       <w:proofErr w:type="spellEnd"/>
       <w:r>
         <w:rPr>
-          <w:rStyle w:val="Strk"/>
+          <w:rStyle w:val="Strong"/>
         </w:rPr>
         <w:t>:</w:t>
       </w:r>
     </w:p>
     <w:p>
       <w:pPr>
-        <w:pStyle w:val="Listeafsnit"/>
+        <w:pStyle w:val="ListParagraph"/>
         <w:numPr>
           <w:ilvl w:val="0"/>
           <w:numId w:val="2"/>
         </w:numPr>
       </w:pPr>
       <w:r>
-        <w:t>En evt. association mellem h og en eksisterende instans af Afskrivning blev brudt.</w:t>
-      </w:r>
-    </w:p>
-    <w:p>
-      <w:pPr>
-        <w:pStyle w:val="Listeafsnit"/>
+        <w:t>En instans av af Anskaffelsesværdi blev skabt</w:t>
+      </w:r>
+    </w:p>
+    <w:p>
+      <w:pPr>
+        <w:pStyle w:val="ListParagraph"/>
         <w:numPr>
           <w:ilvl w:val="0"/>
           <w:numId w:val="2"/>
         </w:numPr>
       </w:pPr>
-      <w:r>
-        <w:t>En instans av af Anskaffelsesværdi blev skabt</w:t>
-      </w:r>
-    </w:p>
-    <w:p>
-      <w:pPr>
-        <w:pStyle w:val="Listeafsnit"/>
+      <w:proofErr w:type="spellStart"/>
+      <w:r>
+        <w:t>av.beløb</w:t>
+      </w:r>
+      <w:proofErr w:type="spellEnd"/>
+      <w:r>
+        <w:t xml:space="preserve"> blev sat til anskaffelsesværdi</w:t>
+      </w:r>
+    </w:p>
+    <w:p>
+      <w:pPr>
+        <w:pStyle w:val="ListParagraph"/>
         <w:numPr>
           <w:ilvl w:val="0"/>
           <w:numId w:val="2"/>
         </w:numPr>
       </w:pPr>
+      <w:r>
+        <w:t>En instans sv af Scrapværdi blev skabt</w:t>
+      </w:r>
+    </w:p>
+    <w:p>
+      <w:pPr>
+        <w:pStyle w:val="ListParagraph"/>
+        <w:numPr>
+          <w:ilvl w:val="0"/>
+          <w:numId w:val="2"/>
+        </w:numPr>
+      </w:pPr>
+      <w:proofErr w:type="spellStart"/>
+      <w:r>
+        <w:t>Sv.beløb</w:t>
+      </w:r>
+      <w:proofErr w:type="spellEnd"/>
+      <w:r>
+        <w:t xml:space="preserve"> blev sat til scrapværdi</w:t>
+      </w:r>
+    </w:p>
+    <w:p>
+      <w:pPr>
+        <w:pStyle w:val="ListParagraph"/>
+        <w:numPr>
+          <w:ilvl w:val="0"/>
+          <w:numId w:val="2"/>
+        </w:numPr>
+      </w:pPr>
+      <w:r>
+        <w:t>En instans bt af brugstid blev skabt</w:t>
+      </w:r>
+    </w:p>
+    <w:p>
+      <w:pPr>
+        <w:pStyle w:val="ListParagraph"/>
+        <w:numPr>
+          <w:ilvl w:val="0"/>
+          <w:numId w:val="2"/>
+        </w:numPr>
+      </w:pPr>
+      <w:proofErr w:type="spellStart"/>
+      <w:r>
+        <w:t>b</w:t>
+      </w:r>
+      <w:r>
+        <w:t>t.</w:t>
+      </w:r>
+      <w:r>
+        <w:t>tid</w:t>
+      </w:r>
+      <w:proofErr w:type="spellEnd"/>
+      <w:r>
+        <w:t xml:space="preserve"> blev sat til brugstid</w:t>
+      </w:r>
+    </w:p>
+    <w:p>
+      <w:pPr>
+        <w:pStyle w:val="ListParagraph"/>
+        <w:numPr>
+          <w:ilvl w:val="0"/>
+          <w:numId w:val="2"/>
+        </w:numPr>
+      </w:pPr>
+      <w:r>
+        <w:t>En instans afskrivning af Afskrivning blev skabt</w:t>
+      </w:r>
+    </w:p>
+    <w:p>
+      <w:pPr>
+        <w:pStyle w:val="ListParagraph"/>
+        <w:numPr>
+          <w:ilvl w:val="0"/>
+          <w:numId w:val="2"/>
+        </w:numPr>
+      </w:pPr>
+      <w:proofErr w:type="spellStart"/>
+      <w:r>
+        <w:t>afskrivning.navn</w:t>
+      </w:r>
+      <w:proofErr w:type="spellEnd"/>
+      <w:r>
+        <w:t xml:space="preserve"> blev sat til navn</w:t>
+      </w:r>
+    </w:p>
+    <w:p>
+      <w:pPr>
+        <w:pStyle w:val="ListParagraph"/>
+        <w:numPr>
+          <w:ilvl w:val="0"/>
+          <w:numId w:val="2"/>
+        </w:numPr>
+      </w:pPr>
+      <w:proofErr w:type="spellStart"/>
+      <w:r>
+        <w:t>a</w:t>
+      </w:r>
+      <w:r>
+        <w:t>fskrivning.beløb</w:t>
+      </w:r>
+      <w:proofErr w:type="spellEnd"/>
+      <w:r>
+        <w:t xml:space="preserve"> blev sat til </w:t>
+      </w:r>
+      <w:r>
+        <w:t>(</w:t>
+      </w:r>
       <w:proofErr w:type="spellStart"/>
       <w:r>
         <w:t>av.beløb</w:t>
       </w:r>
       <w:proofErr w:type="spellEnd"/>
       <w:r>
-        <w:t xml:space="preserve"> blev sat til anskaffelsesværdi</w:t>
-      </w:r>
-    </w:p>
-    <w:p>
-      <w:pPr>
-        <w:pStyle w:val="Listeafsnit"/>
+        <w:t xml:space="preserve"> </w:t>
+      </w:r>
+      <w:r>
+        <w:t>-</w:t>
+      </w:r>
+      <w:r>
+        <w:t xml:space="preserve"> </w:t>
+      </w:r>
+      <w:proofErr w:type="spellStart"/>
+      <w:r>
+        <w:t>sv.beløb</w:t>
+      </w:r>
+      <w:proofErr w:type="spellEnd"/>
+      <w:r>
+        <w:t xml:space="preserve">) </w:t>
+      </w:r>
+      <w:r>
+        <w:t>/</w:t>
+      </w:r>
+      <w:r>
+        <w:t xml:space="preserve"> </w:t>
+      </w:r>
+      <w:proofErr w:type="spellStart"/>
+      <w:r>
+        <w:t>bt.</w:t>
+      </w:r>
+      <w:r>
+        <w:t>tid</w:t>
+      </w:r>
+      <w:proofErr w:type="spellEnd"/>
+    </w:p>
+    <w:p>
+      <w:pPr>
+        <w:pStyle w:val="ListParagraph"/>
         <w:numPr>
           <w:ilvl w:val="0"/>
           <w:numId w:val="2"/>
         </w:numPr>
       </w:pPr>
-      <w:r>
-        <w:t>En instans sv af Scrapværdi blev skabt</w:t>
-      </w:r>
-    </w:p>
-    <w:p>
-      <w:pPr>
-        <w:pStyle w:val="Listeafsnit"/>
+      <w:proofErr w:type="spellStart"/>
+      <w:r>
+        <w:t>ba.afskrivninger</w:t>
+      </w:r>
+      <w:proofErr w:type="spellEnd"/>
+      <w:r>
+        <w:t xml:space="preserve"> blev sat til at indeholde afskrivning</w:t>
+      </w:r>
+    </w:p>
+    <w:p>
+      <w:pPr>
+        <w:pStyle w:val="ListParagraph"/>
         <w:numPr>
           <w:ilvl w:val="0"/>
           <w:numId w:val="2"/>
@@ -297,108 +481,11 @@
       </w:pPr>
       <w:proofErr w:type="spellStart"/>
       <w:r>
-        <w:t>Sv.beløb</w:t>
-      </w:r>
-      <w:proofErr w:type="spellEnd"/>
-      <w:r>
-        <w:t xml:space="preserve"> blev sat til scrapværdi</w:t>
-      </w:r>
-    </w:p>
-    <w:p>
-      <w:pPr>
-        <w:pStyle w:val="Listeafsnit"/>
-        <w:numPr>
-          <w:ilvl w:val="0"/>
-          <w:numId w:val="2"/>
-        </w:numPr>
-      </w:pPr>
-      <w:r>
-        <w:t>En instans bt af brugstid blev skabt</w:t>
-      </w:r>
-    </w:p>
-    <w:p>
-      <w:pPr>
-        <w:pStyle w:val="Listeafsnit"/>
-        <w:numPr>
-          <w:ilvl w:val="0"/>
-          <w:numId w:val="2"/>
-        </w:numPr>
-      </w:pPr>
-      <w:proofErr w:type="spellStart"/>
-      <w:r>
-        <w:t>Bt.</w:t>
-      </w:r>
-      <w:r>
-        <w:t>enhed</w:t>
-      </w:r>
-      <w:proofErr w:type="spellEnd"/>
-      <w:r>
-        <w:t xml:space="preserve"> blev sat til brugstid</w:t>
-      </w:r>
-    </w:p>
-    <w:p>
-      <w:pPr>
-        <w:pStyle w:val="Listeafsnit"/>
-        <w:numPr>
-          <w:ilvl w:val="0"/>
-          <w:numId w:val="2"/>
-        </w:numPr>
-      </w:pPr>
-      <w:r>
-        <w:t>En instans afskrivning af Afskrivning blev skabt</w:t>
-      </w:r>
-    </w:p>
-    <w:p>
-      <w:pPr>
-        <w:pStyle w:val="Listeafsnit"/>
-        <w:numPr>
-          <w:ilvl w:val="0"/>
-          <w:numId w:val="2"/>
-        </w:numPr>
-      </w:pPr>
-      <w:proofErr w:type="spellStart"/>
-      <w:r>
-        <w:t>Afskrivning.beløb</w:t>
-      </w:r>
-      <w:proofErr w:type="spellEnd"/>
-      <w:r>
-        <w:t xml:space="preserve"> blev sat til </w:t>
-      </w:r>
-      <w:proofErr w:type="spellStart"/>
-      <w:r>
-        <w:t>av.beløb</w:t>
-      </w:r>
-      <w:r>
-        <w:t>-</w:t>
-      </w:r>
-      <w:bookmarkStart w:id="0" w:name="_GoBack"/>
-      <w:bookmarkEnd w:id="0"/>
-      <w:r>
-        <w:t>sv.beløb</w:t>
-      </w:r>
-      <w:proofErr w:type="spellEnd"/>
-      <w:r>
-        <w:t>/</w:t>
-      </w:r>
-      <w:proofErr w:type="spellStart"/>
-      <w:r>
-        <w:t>bt.</w:t>
-      </w:r>
-      <w:r>
-        <w:t>enhed</w:t>
-      </w:r>
-      <w:proofErr w:type="spellEnd"/>
-    </w:p>
-    <w:p>
-      <w:pPr>
-        <w:pStyle w:val="Listeafsnit"/>
-        <w:numPr>
-          <w:ilvl w:val="0"/>
-          <w:numId w:val="2"/>
-        </w:numPr>
-      </w:pPr>
-      <w:r>
-        <w:t>Afskrivning blev præsenteret for h</w:t>
+        <w:t>ba.afskrivninger</w:t>
+      </w:r>
+      <w:proofErr w:type="spellEnd"/>
+      <w:r>
+        <w:t xml:space="preserve"> blev præsenteret for h</w:t>
       </w:r>
     </w:p>
     <w:p>
@@ -417,7 +504,7 @@
 </file>
 
 <file path=word/numbering.xml><?xml version="1.0" encoding="utf-8"?>
-<w:numbering xmlns:wpc="http://schemas.microsoft.com/office/word/2010/wordprocessingCanvas" xmlns:cx="http://schemas.microsoft.com/office/drawing/2014/chartex" xmlns:cx1="http://schemas.microsoft.com/office/drawing/2015/9/8/chartex" xmlns:cx2="http://schemas.microsoft.com/office/drawing/2015/10/21/chartex" xmlns:cx3="http://schemas.microsoft.com/office/drawing/2016/5/9/chartex" xmlns:cx4="http://schemas.microsoft.com/office/drawing/2016/5/10/chartex" xmlns:cx5="http://schemas.microsoft.com/office/drawing/2016/5/11/chartex" xmlns:cx6="http://schemas.microsoft.com/office/drawing/2016/5/12/chartex" xmlns:cx7="http://schemas.microsoft.com/office/drawing/2016/5/13/chartex" xmlns:cx8="http://schemas.microsoft.com/office/drawing/2016/5/14/chartex" xmlns:mc="http://schemas.openxmlformats.org/markup-compatibility/2006" xmlns:aink="http://schemas.microsoft.com/office/drawing/2016/ink" xmlns:am3d="http://schemas.microsoft.com/office/drawing/2017/model3d" xmlns:o="urn:schemas-microsoft-com:office:office" xmlns:r="http://schemas.openxmlformats.org/officeDocument/2006/relationships" xmlns:m="http://schemas.openxmlformats.org/officeDocument/2006/math" xmlns:v="urn:schemas-microsoft-com:vml" xmlns:wp14="http://schemas.microsoft.com/office/word/2010/wordprocessingDrawing" xmlns:wp="http://schemas.openxmlformats.org/drawingml/2006/wordprocessingDrawing" xmlns:w10="urn:schemas-microsoft-com:office:word" xmlns:w="http://schemas.openxmlformats.org/wordprocessingml/2006/main" xmlns:w14="http://schemas.microsoft.com/office/word/2010/wordml" xmlns:w15="http://schemas.microsoft.com/office/word/2012/wordml" xmlns:w16cex="http://schemas.microsoft.com/office/word/2018/wordml/cex" xmlns:w16cid="http://schemas.microsoft.com/office/word/2016/wordml/cid" xmlns:w16="http://schemas.microsoft.com/office/word/2018/wordml" xmlns:w16se="http://schemas.microsoft.com/office/word/2015/wordml/symex" xmlns:wpg="http://schemas.microsoft.com/office/word/2010/wordprocessingGroup" xmlns:wpi="http://schemas.microsoft.com/office/word/2010/wordprocessingInk" xmlns:wne="http://schemas.microsoft.com/office/word/2006/wordml" xmlns:wps="http://schemas.microsoft.com/office/word/2010/wordprocessingShape" mc:Ignorable="w14 w15 w16se w16cid w16 w16cex wp14">
+<w:numbering xmlns:wpc="http://schemas.microsoft.com/office/word/2010/wordprocessingCanvas" xmlns:cx="http://schemas.microsoft.com/office/drawing/2014/chartex" xmlns:cx1="http://schemas.microsoft.com/office/drawing/2015/9/8/chartex" xmlns:cx2="http://schemas.microsoft.com/office/drawing/2015/10/21/chartex" xmlns:cx3="http://schemas.microsoft.com/office/drawing/2016/5/9/chartex" xmlns:cx4="http://schemas.microsoft.com/office/drawing/2016/5/10/chartex" xmlns:cx5="http://schemas.microsoft.com/office/drawing/2016/5/11/chartex" xmlns:cx6="http://schemas.microsoft.com/office/drawing/2016/5/12/chartex" xmlns:cx7="http://schemas.microsoft.com/office/drawing/2016/5/13/chartex" xmlns:cx8="http://schemas.microsoft.com/office/drawing/2016/5/14/chartex" xmlns:mc="http://schemas.openxmlformats.org/markup-compatibility/2006" xmlns:aink="http://schemas.microsoft.com/office/drawing/2016/ink" xmlns:am3d="http://schemas.microsoft.com/office/drawing/2017/model3d" xmlns:o="urn:schemas-microsoft-com:office:office" xmlns:r="http://schemas.openxmlformats.org/officeDocument/2006/relationships" xmlns:m="http://schemas.openxmlformats.org/officeDocument/2006/math" xmlns:v="urn:schemas-microsoft-com:vml" xmlns:wp14="http://schemas.microsoft.com/office/word/2010/wordprocessingDrawing" xmlns:wp="http://schemas.openxmlformats.org/drawingml/2006/wordprocessingDrawing" xmlns:w10="urn:schemas-microsoft-com:office:word" xmlns:w="http://schemas.openxmlformats.org/wordprocessingml/2006/main" xmlns:w14="http://schemas.microsoft.com/office/word/2010/wordml" xmlns:w15="http://schemas.microsoft.com/office/word/2012/wordml" xmlns:w16cid="http://schemas.microsoft.com/office/word/2016/wordml/cid" xmlns:w16se="http://schemas.microsoft.com/office/word/2015/wordml/symex" xmlns:wpg="http://schemas.microsoft.com/office/word/2010/wordprocessingGroup" xmlns:wpi="http://schemas.microsoft.com/office/word/2010/wordprocessingInk" xmlns:wne="http://schemas.microsoft.com/office/word/2006/wordml" xmlns:wps="http://schemas.microsoft.com/office/word/2010/wordprocessingShape" mc:Ignorable="w14 w15 w16se w16cid wp14">
   <w:abstractNum w:abstractNumId="0" w15:restartNumberingAfterBreak="0">
     <w:nsid w:val="3C4F571D"/>
     <w:multiLevelType w:val="hybridMultilevel"/>
@@ -654,7 +741,7 @@
 </file>
 
 <file path=word/styles.xml><?xml version="1.0" encoding="utf-8"?>
-<w:styles xmlns:mc="http://schemas.openxmlformats.org/markup-compatibility/2006" xmlns:r="http://schemas.openxmlformats.org/officeDocument/2006/relationships" xmlns:w="http://schemas.openxmlformats.org/wordprocessingml/2006/main" xmlns:w14="http://schemas.microsoft.com/office/word/2010/wordml" xmlns:w15="http://schemas.microsoft.com/office/word/2012/wordml" xmlns:w16cex="http://schemas.microsoft.com/office/word/2018/wordml/cex" xmlns:w16cid="http://schemas.microsoft.com/office/word/2016/wordml/cid" xmlns:w16="http://schemas.microsoft.com/office/word/2018/wordml" xmlns:w16se="http://schemas.microsoft.com/office/word/2015/wordml/symex" mc:Ignorable="w14 w15 w16se w16cid w16 w16cex">
+<w:styles xmlns:mc="http://schemas.openxmlformats.org/markup-compatibility/2006" xmlns:r="http://schemas.openxmlformats.org/officeDocument/2006/relationships" xmlns:w="http://schemas.openxmlformats.org/wordprocessingml/2006/main" xmlns:w14="http://schemas.microsoft.com/office/word/2010/wordml" xmlns:w15="http://schemas.microsoft.com/office/word/2012/wordml" xmlns:w16cid="http://schemas.microsoft.com/office/word/2016/wordml/cid" xmlns:w16se="http://schemas.microsoft.com/office/word/2015/wordml/symex" mc:Ignorable="w14 w15 w16se w16cid">
   <w:docDefaults>
     <w:rPrDefault>
       <w:rPr>
@@ -1052,11 +1139,11 @@
     <w:name w:val="Normal"/>
     <w:qFormat/>
   </w:style>
-  <w:style w:type="paragraph" w:styleId="Overskrift1">
+  <w:style w:type="paragraph" w:styleId="Heading1">
     <w:name w:val="heading 1"/>
     <w:basedOn w:val="Normal"/>
     <w:next w:val="Normal"/>
-    <w:link w:val="Overskrift1Tegn"/>
+    <w:link w:val="Heading1Char"/>
     <w:uiPriority w:val="9"/>
     <w:qFormat/>
     <w:rsid w:val="00FA6529"/>
@@ -1073,13 +1160,13 @@
       <w:szCs w:val="32"/>
     </w:rPr>
   </w:style>
-  <w:style w:type="character" w:default="1" w:styleId="Standardskrifttypeiafsnit">
+  <w:style w:type="character" w:default="1" w:styleId="DefaultParagraphFont">
     <w:name w:val="Default Paragraph Font"/>
     <w:uiPriority w:val="1"/>
     <w:semiHidden/>
     <w:unhideWhenUsed/>
   </w:style>
-  <w:style w:type="table" w:default="1" w:styleId="Tabel-Normal">
+  <w:style w:type="table" w:default="1" w:styleId="TableNormal">
     <w:name w:val="Normal Table"/>
     <w:uiPriority w:val="99"/>
     <w:semiHidden/>
@@ -1094,16 +1181,16 @@
       </w:tblCellMar>
     </w:tblPr>
   </w:style>
-  <w:style w:type="numbering" w:default="1" w:styleId="Ingenoversigt">
+  <w:style w:type="numbering" w:default="1" w:styleId="NoList">
     <w:name w:val="No List"/>
     <w:uiPriority w:val="99"/>
     <w:semiHidden/>
     <w:unhideWhenUsed/>
   </w:style>
-  <w:style w:type="character" w:customStyle="1" w:styleId="Overskrift1Tegn">
-    <w:name w:val="Overskrift 1 Tegn"/>
-    <w:basedOn w:val="Standardskrifttypeiafsnit"/>
-    <w:link w:val="Overskrift1"/>
+  <w:style w:type="character" w:customStyle="1" w:styleId="Heading1Char">
+    <w:name w:val="Heading 1 Char"/>
+    <w:basedOn w:val="DefaultParagraphFont"/>
+    <w:link w:val="Heading1"/>
     <w:uiPriority w:val="9"/>
     <w:rsid w:val="00FA6529"/>
     <w:rPr>
@@ -1113,7 +1200,7 @@
       <w:szCs w:val="32"/>
     </w:rPr>
   </w:style>
-  <w:style w:type="paragraph" w:styleId="Listeafsnit">
+  <w:style w:type="paragraph" w:styleId="ListParagraph">
     <w:name w:val="List Paragraph"/>
     <w:basedOn w:val="Normal"/>
     <w:uiPriority w:val="34"/>
@@ -1124,9 +1211,9 @@
       <w:contextualSpacing/>
     </w:pPr>
   </w:style>
-  <w:style w:type="character" w:styleId="Strk">
+  <w:style w:type="character" w:styleId="Strong">
     <w:name w:val="Strong"/>
-    <w:basedOn w:val="Standardskrifttypeiafsnit"/>
+    <w:basedOn w:val="DefaultParagraphFont"/>
     <w:uiPriority w:val="22"/>
     <w:qFormat/>
     <w:rsid w:val="003631F1"/>

</xml_diff>

<commit_message>
Ret titlen i OC0802
Coauthors: Benjamin, Emil
</commit_message>
<xml_diff>
--- a/02 Requirements & Analysis/OC0802 angivLinearAfskrivning.docx
+++ b/02 Requirements & Analysis/OC0802 angivLinearAfskrivning.docx
@@ -7,18 +7,29 @@
         <w:pStyle w:val="Titel"/>
       </w:pPr>
       <w:r>
-        <w:t xml:space="preserve">OC0803  - </w:t>
-      </w:r>
-      <w:proofErr w:type="spellStart"/>
-      <w:r>
-        <w:t>angivSaldoafskrivning</w:t>
-      </w:r>
-      <w:proofErr w:type="spellEnd"/>
-    </w:p>
-    <w:p>
+        <w:t>OC080</w:t>
+      </w:r>
+      <w:r>
+        <w:t>2</w:t>
+      </w:r>
+      <w:r>
+        <w:t xml:space="preserve">  - </w:t>
+      </w:r>
+      <w:proofErr w:type="spellStart"/>
+      <w:r>
+        <w:t>angiv</w:t>
+      </w:r>
+      <w:r>
+        <w:t>Lineae</w:t>
+      </w:r>
       <w:bookmarkStart w:id="0" w:name="_GoBack"/>
       <w:bookmarkEnd w:id="0"/>
-    </w:p>
+      <w:r>
+        <w:t>rAfskrivning</w:t>
+      </w:r>
+      <w:proofErr w:type="spellEnd"/>
+    </w:p>
+    <w:p/>
     <w:p>
       <w:r>
         <w:rPr>
@@ -69,12 +80,17 @@
         </w:numPr>
       </w:pPr>
       <w:proofErr w:type="spellStart"/>
+      <w:proofErr w:type="gramStart"/>
       <w:r>
         <w:t>angivLineaerAfskrivning</w:t>
       </w:r>
       <w:proofErr w:type="spellEnd"/>
       <w:r>
-        <w:t>(navn</w:t>
+        <w:t>(</w:t>
+      </w:r>
+      <w:proofErr w:type="gramEnd"/>
+      <w:r>
+        <w:t>navn</w:t>
       </w:r>
       <w:r>
         <w:t xml:space="preserve">: </w:t>
@@ -278,10 +294,12 @@
         </w:numPr>
       </w:pPr>
       <w:proofErr w:type="spellStart"/>
+      <w:proofErr w:type="gramStart"/>
       <w:r>
         <w:t>ba.afskrivninger</w:t>
       </w:r>
       <w:proofErr w:type="spellEnd"/>
+      <w:proofErr w:type="gramEnd"/>
       <w:r>
         <w:t xml:space="preserve"> er </w:t>
       </w:r>
@@ -334,10 +352,12 @@
         </w:numPr>
       </w:pPr>
       <w:proofErr w:type="spellStart"/>
+      <w:proofErr w:type="gramStart"/>
       <w:r>
         <w:t>av.beløb</w:t>
       </w:r>
       <w:proofErr w:type="spellEnd"/>
+      <w:proofErr w:type="gramEnd"/>
       <w:r>
         <w:t xml:space="preserve"> blev sat til anskaffelsesværdi</w:t>
       </w:r>
@@ -363,10 +383,12 @@
         </w:numPr>
       </w:pPr>
       <w:proofErr w:type="spellStart"/>
+      <w:proofErr w:type="gramStart"/>
       <w:r>
         <w:t>Sv.beløb</w:t>
       </w:r>
       <w:proofErr w:type="spellEnd"/>
+      <w:proofErr w:type="gramEnd"/>
       <w:r>
         <w:t xml:space="preserve"> blev sat til scrapværdi</w:t>
       </w:r>
@@ -427,10 +449,12 @@
         </w:numPr>
       </w:pPr>
       <w:proofErr w:type="spellStart"/>
+      <w:proofErr w:type="gramStart"/>
       <w:r>
         <w:t>afskrivning.navn</w:t>
       </w:r>
       <w:proofErr w:type="spellEnd"/>
+      <w:proofErr w:type="gramEnd"/>
       <w:r>
         <w:t xml:space="preserve"> blev sat til navn</w:t>
       </w:r>
@@ -444,6 +468,7 @@
         </w:numPr>
       </w:pPr>
       <w:proofErr w:type="spellStart"/>
+      <w:proofErr w:type="gramStart"/>
       <w:r>
         <w:t>a</w:t>
       </w:r>
@@ -451,6 +476,7 @@
         <w:t>fskrivning.beløb</w:t>
       </w:r>
       <w:proofErr w:type="spellEnd"/>
+      <w:proofErr w:type="gramEnd"/>
       <w:r>
         <w:t xml:space="preserve"> blev sat til </w:t>
       </w:r>
@@ -503,10 +529,12 @@
         </w:numPr>
       </w:pPr>
       <w:proofErr w:type="spellStart"/>
+      <w:proofErr w:type="gramStart"/>
       <w:r>
         <w:t>ba.afskrivninger</w:t>
       </w:r>
       <w:proofErr w:type="spellEnd"/>
+      <w:proofErr w:type="gramEnd"/>
       <w:r>
         <w:t xml:space="preserve"> blev sat til at indeholde afskrivning</w:t>
       </w:r>
@@ -520,10 +548,12 @@
         </w:numPr>
       </w:pPr>
       <w:proofErr w:type="spellStart"/>
+      <w:proofErr w:type="gramStart"/>
       <w:r>
         <w:t>ba.afskrivninger</w:t>
       </w:r>
       <w:proofErr w:type="spellEnd"/>
+      <w:proofErr w:type="gramEnd"/>
       <w:r>
         <w:t xml:space="preserve"> blev præsenteret for h</w:t>
       </w:r>
@@ -797,7 +827,7 @@
       </w:pPr>
     </w:pPrDefault>
   </w:docDefaults>
-  <w:latentStyles w:defLockedState="0" w:defUIPriority="99" w:defSemiHidden="0" w:defUnhideWhenUsed="0" w:defQFormat="0" w:count="376">
+  <w:latentStyles w:defLockedState="0" w:defUIPriority="99" w:defSemiHidden="0" w:defUnhideWhenUsed="0" w:defQFormat="0" w:count="377">
     <w:lsdException w:name="Normal" w:uiPriority="0" w:qFormat="1"/>
     <w:lsdException w:name="heading 1" w:uiPriority="9" w:qFormat="1"/>
     <w:lsdException w:name="heading 2" w:semiHidden="1" w:uiPriority="9" w:unhideWhenUsed="1" w:qFormat="1"/>
@@ -903,7 +933,6 @@
     <w:lsdException w:name="HTML Sample" w:semiHidden="1" w:unhideWhenUsed="1"/>
     <w:lsdException w:name="HTML Typewriter" w:semiHidden="1" w:unhideWhenUsed="1"/>
     <w:lsdException w:name="HTML Variable" w:semiHidden="1" w:unhideWhenUsed="1"/>
-    <w:lsdException w:name="Normal Table" w:semiHidden="1" w:unhideWhenUsed="1"/>
     <w:lsdException w:name="annotation subject" w:semiHidden="1" w:unhideWhenUsed="1"/>
     <w:lsdException w:name="No List" w:semiHidden="1" w:unhideWhenUsed="1"/>
     <w:lsdException w:name="Outline List 1" w:semiHidden="1" w:unhideWhenUsed="1"/>
@@ -950,10 +979,8 @@
     <w:lsdException w:name="Table Subtle 2" w:semiHidden="1" w:unhideWhenUsed="1"/>
     <w:lsdException w:name="Table Web 1" w:semiHidden="1" w:unhideWhenUsed="1"/>
     <w:lsdException w:name="Table Web 2" w:semiHidden="1" w:unhideWhenUsed="1"/>
-    <w:lsdException w:name="Table Web 3" w:semiHidden="1" w:unhideWhenUsed="1"/>
     <w:lsdException w:name="Balloon Text" w:semiHidden="1" w:unhideWhenUsed="1"/>
     <w:lsdException w:name="Table Grid" w:uiPriority="39"/>
-    <w:lsdException w:name="Table Theme" w:semiHidden="1" w:unhideWhenUsed="1"/>
     <w:lsdException w:name="Placeholder Text" w:semiHidden="1"/>
     <w:lsdException w:name="No Spacing" w:uiPriority="1" w:qFormat="1"/>
     <w:lsdException w:name="Light Shading" w:uiPriority="60"/>
@@ -1174,6 +1201,7 @@
     <w:lsdException w:name="Hashtag" w:semiHidden="1" w:unhideWhenUsed="1"/>
     <w:lsdException w:name="Unresolved Mention" w:semiHidden="1" w:unhideWhenUsed="1"/>
     <w:lsdException w:name="Smart Link" w:semiHidden="1" w:unhideWhenUsed="1"/>
+    <w:lsdException w:name="Smart Link Error" w:semiHidden="1" w:unhideWhenUsed="1"/>
   </w:latentStyles>
   <w:style w:type="paragraph" w:default="1" w:styleId="Normal">
     <w:name w:val="Normal"/>

</xml_diff>